<commit_message>
new levels and presentation, documentation
</commit_message>
<xml_diff>
--- a/TowerDefence.docx
+++ b/TowerDefence.docx
@@ -23,7 +23,6 @@
         </w:rPr>
         <w:t xml:space="preserve">Tower </w:t>
       </w:r>
-      <w:proofErr w:type="spellStart"/>
       <w:r>
         <w:rPr>
           <w:rFonts w:ascii="Times New Roman" w:hAnsi="Times New Roman" w:cs="Times New Roman"/>
@@ -32,21 +31,551 @@
           <w:szCs w:val="72"/>
           <w:lang w:val="en-US"/>
         </w:rPr>
-        <w:t>Defence</w:t>
-      </w:r>
-      <w:proofErr w:type="spellEnd"/>
+        <w:t>Defen</w:t>
+      </w:r>
+      <w:r>
+        <w:rPr>
+          <w:rFonts w:ascii="Times New Roman" w:hAnsi="Times New Roman" w:cs="Times New Roman"/>
+          <w:b/>
+          <w:sz w:val="72"/>
+          <w:szCs w:val="72"/>
+          <w:lang w:val="en-US"/>
+        </w:rPr>
+        <w:t>c</w:t>
+      </w:r>
+      <w:r>
+        <w:rPr>
+          <w:rFonts w:ascii="Times New Roman" w:hAnsi="Times New Roman" w:cs="Times New Roman"/>
+          <w:b/>
+          <w:sz w:val="72"/>
+          <w:szCs w:val="72"/>
+          <w:lang w:val="en-US"/>
+        </w:rPr>
+        <w:t>e</w:t>
+      </w:r>
     </w:p>
     <w:p>
       <w:pPr>
+        <w:ind w:firstLine="708"/>
+        <w:rPr>
+          <w:rFonts w:ascii="Times New Roman" w:hAnsi="Times New Roman" w:cs="Times New Roman"/>
+          <w:sz w:val="28"/>
+          <w:szCs w:val="32"/>
+        </w:rPr>
+      </w:pPr>
+      <w:r>
+        <w:rPr>
+          <w:rFonts w:ascii="Times New Roman" w:hAnsi="Times New Roman" w:cs="Times New Roman"/>
+          <w:sz w:val="28"/>
+          <w:szCs w:val="32"/>
+        </w:rPr>
+        <w:t>Игра</w:t>
+      </w:r>
+      <w:r>
+        <w:rPr>
+          <w:rFonts w:ascii="Times New Roman" w:hAnsi="Times New Roman" w:cs="Times New Roman"/>
+          <w:sz w:val="28"/>
+          <w:szCs w:val="32"/>
+          <w:lang w:val="en-US"/>
+        </w:rPr>
+        <w:t xml:space="preserve"> </w:t>
+      </w:r>
+      <w:r>
+        <w:rPr>
+          <w:rFonts w:ascii="Times New Roman" w:hAnsi="Times New Roman" w:cs="Times New Roman"/>
+          <w:sz w:val="28"/>
+          <w:szCs w:val="32"/>
+        </w:rPr>
+        <w:t>в</w:t>
+      </w:r>
+      <w:r>
+        <w:rPr>
+          <w:rFonts w:ascii="Times New Roman" w:hAnsi="Times New Roman" w:cs="Times New Roman"/>
+          <w:sz w:val="28"/>
+          <w:szCs w:val="32"/>
+          <w:lang w:val="en-US"/>
+        </w:rPr>
+        <w:t xml:space="preserve"> </w:t>
+      </w:r>
+      <w:r>
+        <w:rPr>
+          <w:rFonts w:ascii="Times New Roman" w:hAnsi="Times New Roman" w:cs="Times New Roman"/>
+          <w:sz w:val="28"/>
+          <w:szCs w:val="32"/>
+        </w:rPr>
+        <w:t>стиле</w:t>
+      </w:r>
+      <w:r>
+        <w:rPr>
+          <w:rFonts w:ascii="Times New Roman" w:hAnsi="Times New Roman" w:cs="Times New Roman"/>
+          <w:sz w:val="28"/>
+          <w:szCs w:val="32"/>
+          <w:lang w:val="en-US"/>
+        </w:rPr>
+        <w:t xml:space="preserve"> </w:t>
+      </w:r>
+      <w:r>
+        <w:rPr>
+          <w:rFonts w:ascii="Times New Roman" w:hAnsi="Times New Roman" w:cs="Times New Roman"/>
+          <w:i/>
+          <w:sz w:val="28"/>
+          <w:szCs w:val="32"/>
+          <w:lang w:val="en-US"/>
+        </w:rPr>
+        <w:t>Tower Defence</w:t>
+      </w:r>
+      <w:r>
+        <w:rPr>
+          <w:rFonts w:ascii="Times New Roman" w:hAnsi="Times New Roman" w:cs="Times New Roman"/>
+          <w:sz w:val="28"/>
+          <w:szCs w:val="32"/>
+          <w:lang w:val="en-US"/>
+        </w:rPr>
+        <w:t xml:space="preserve">. </w:t>
+      </w:r>
+      <w:r>
+        <w:rPr>
+          <w:rFonts w:ascii="Times New Roman" w:hAnsi="Times New Roman" w:cs="Times New Roman"/>
+          <w:sz w:val="28"/>
+          <w:szCs w:val="32"/>
+        </w:rPr>
+        <w:t>Вам необходимо защищать пункт назначения от врагов, ставя на их пути турели (башни). Чтобы поставить турель, необходимо нажать на нее, имея необходимое количество денег на ее покупку, и следом нажать на одно из доступных для установки полей (эти поля специально выделяются при выборе башни). Установленные турели можно прокачивать. Для этого необходимо нажать на одну их не</w:t>
+      </w:r>
+      <w:r>
+        <w:rPr>
+          <w:rFonts w:ascii="Times New Roman" w:hAnsi="Times New Roman" w:cs="Times New Roman"/>
+          <w:sz w:val="28"/>
+          <w:szCs w:val="32"/>
+        </w:rPr>
+        <w:t xml:space="preserve"> </w:t>
+      </w:r>
+      <w:r>
+        <w:rPr>
+          <w:rFonts w:ascii="Times New Roman" w:hAnsi="Times New Roman" w:cs="Times New Roman"/>
+          <w:sz w:val="28"/>
+          <w:szCs w:val="32"/>
+        </w:rPr>
+        <w:t>прокаченных турелей</w:t>
+      </w:r>
+      <w:r>
+        <w:rPr>
+          <w:rFonts w:ascii="Times New Roman" w:hAnsi="Times New Roman" w:cs="Times New Roman"/>
+          <w:sz w:val="28"/>
+          <w:szCs w:val="32"/>
+        </w:rPr>
+        <w:t xml:space="preserve"> и затем нажать на кнопку </w:t>
+      </w:r>
+      <w:r>
         <w:rPr>
           <w:rFonts w:ascii="Times New Roman" w:hAnsi="Times New Roman" w:cs="Times New Roman"/>
           <w:b/>
-          <w:sz w:val="32"/>
+          <w:sz w:val="28"/>
+          <w:szCs w:val="32"/>
+          <w:lang w:val="en-US"/>
+        </w:rPr>
+        <w:t>upgrade</w:t>
+      </w:r>
+      <w:r>
+        <w:rPr>
+          <w:rFonts w:ascii="Times New Roman" w:hAnsi="Times New Roman" w:cs="Times New Roman"/>
+          <w:sz w:val="28"/>
+          <w:szCs w:val="32"/>
+        </w:rPr>
+        <w:t xml:space="preserve"> внизу экрана (также необходимо иметь достаточно средств для прокачки). То же самое нужно сделать и для того, чтобы продать турель, нажав при этом на кнопку </w:t>
+      </w:r>
+      <w:r>
+        <w:rPr>
+          <w:rFonts w:ascii="Times New Roman" w:hAnsi="Times New Roman" w:cs="Times New Roman"/>
+          <w:b/>
+          <w:sz w:val="28"/>
+          <w:szCs w:val="32"/>
+          <w:lang w:val="en-US"/>
+        </w:rPr>
+        <w:t>Sell</w:t>
+      </w:r>
+      <w:r>
+        <w:rPr>
+          <w:rFonts w:ascii="Times New Roman" w:hAnsi="Times New Roman" w:cs="Times New Roman"/>
+          <w:sz w:val="28"/>
+          <w:szCs w:val="32"/>
+        </w:rPr>
+        <w:t xml:space="preserve">. В игре есть 4 </w:t>
+      </w:r>
+      <w:r>
+        <w:rPr>
+          <w:rFonts w:ascii="Times New Roman" w:hAnsi="Times New Roman" w:cs="Times New Roman"/>
+          <w:sz w:val="28"/>
+          <w:szCs w:val="32"/>
+        </w:rPr>
+        <w:t>рода</w:t>
+      </w:r>
+      <w:r>
+        <w:rPr>
+          <w:rFonts w:ascii="Times New Roman" w:hAnsi="Times New Roman" w:cs="Times New Roman"/>
+          <w:sz w:val="28"/>
+          <w:szCs w:val="32"/>
+        </w:rPr>
+        <w:t xml:space="preserve"> войск. Первый </w:t>
+      </w:r>
+      <w:r>
+        <w:rPr>
+          <w:rFonts w:ascii="Times New Roman" w:hAnsi="Times New Roman" w:cs="Times New Roman"/>
+          <w:sz w:val="28"/>
+          <w:szCs w:val="32"/>
+        </w:rPr>
+        <w:t>род</w:t>
+      </w:r>
+      <w:r>
+        <w:rPr>
+          <w:rFonts w:ascii="Times New Roman" w:hAnsi="Times New Roman" w:cs="Times New Roman"/>
+          <w:sz w:val="28"/>
+          <w:szCs w:val="32"/>
+        </w:rPr>
+        <w:t xml:space="preserve"> войск – это слабые, но довольно быстрые шарики. Они имеют мало </w:t>
+      </w:r>
+      <w:proofErr w:type="spellStart"/>
+      <w:r>
+        <w:rPr>
+          <w:rFonts w:ascii="Times New Roman" w:hAnsi="Times New Roman" w:cs="Times New Roman"/>
+          <w:sz w:val="28"/>
+          <w:szCs w:val="32"/>
+        </w:rPr>
+        <w:t>хп</w:t>
+      </w:r>
+      <w:proofErr w:type="spellEnd"/>
+      <w:r>
+        <w:rPr>
+          <w:rFonts w:ascii="Times New Roman" w:hAnsi="Times New Roman" w:cs="Times New Roman"/>
+          <w:sz w:val="28"/>
+          <w:szCs w:val="32"/>
+        </w:rPr>
+        <w:t xml:space="preserve"> </w:t>
+      </w:r>
+      <w:proofErr w:type="gramStart"/>
+      <w:r>
+        <w:rPr>
+          <w:rFonts w:ascii="Times New Roman" w:hAnsi="Times New Roman" w:cs="Times New Roman"/>
+          <w:sz w:val="28"/>
+          <w:szCs w:val="32"/>
+        </w:rPr>
+        <w:t>( от</w:t>
+      </w:r>
+      <w:proofErr w:type="gramEnd"/>
+      <w:r>
+        <w:rPr>
+          <w:rFonts w:ascii="Times New Roman" w:hAnsi="Times New Roman" w:cs="Times New Roman"/>
+          <w:sz w:val="28"/>
+          <w:szCs w:val="32"/>
+        </w:rPr>
+        <w:t xml:space="preserve"> англ. </w:t>
+      </w:r>
+      <w:r>
+        <w:rPr>
+          <w:rFonts w:ascii="Times New Roman" w:hAnsi="Times New Roman" w:cs="Times New Roman"/>
+          <w:sz w:val="28"/>
+          <w:szCs w:val="32"/>
+          <w:lang w:val="en-US"/>
+        </w:rPr>
+        <w:t>hit</w:t>
+      </w:r>
+      <w:r>
+        <w:rPr>
+          <w:rFonts w:ascii="Times New Roman" w:hAnsi="Times New Roman" w:cs="Times New Roman"/>
+          <w:sz w:val="28"/>
+          <w:szCs w:val="32"/>
+        </w:rPr>
+        <w:t xml:space="preserve"> </w:t>
+      </w:r>
+      <w:r>
+        <w:rPr>
+          <w:rFonts w:ascii="Times New Roman" w:hAnsi="Times New Roman" w:cs="Times New Roman"/>
+          <w:sz w:val="28"/>
+          <w:szCs w:val="32"/>
+          <w:lang w:val="en-US"/>
+        </w:rPr>
+        <w:t>points</w:t>
+      </w:r>
+      <w:r>
+        <w:rPr>
+          <w:rFonts w:ascii="Times New Roman" w:hAnsi="Times New Roman" w:cs="Times New Roman"/>
+          <w:sz w:val="28"/>
+          <w:szCs w:val="32"/>
+        </w:rPr>
+        <w:t xml:space="preserve"> - запас здоровья). У них есть 4 уровня модификации. Каждый уровень модификации повышает </w:t>
+      </w:r>
+      <w:proofErr w:type="spellStart"/>
+      <w:r>
+        <w:rPr>
+          <w:rFonts w:ascii="Times New Roman" w:hAnsi="Times New Roman" w:cs="Times New Roman"/>
+          <w:sz w:val="28"/>
+          <w:szCs w:val="32"/>
+        </w:rPr>
+        <w:t>хп</w:t>
+      </w:r>
+      <w:proofErr w:type="spellEnd"/>
+      <w:r>
+        <w:rPr>
+          <w:rFonts w:ascii="Times New Roman" w:hAnsi="Times New Roman" w:cs="Times New Roman"/>
+          <w:sz w:val="28"/>
+          <w:szCs w:val="32"/>
+        </w:rPr>
+        <w:t xml:space="preserve"> и скорость передвижения. Второй </w:t>
+      </w:r>
+      <w:r>
+        <w:rPr>
+          <w:rFonts w:ascii="Times New Roman" w:hAnsi="Times New Roman" w:cs="Times New Roman"/>
+          <w:sz w:val="28"/>
+          <w:szCs w:val="32"/>
+        </w:rPr>
+        <w:t>род</w:t>
+      </w:r>
+      <w:r>
+        <w:rPr>
+          <w:rFonts w:ascii="Times New Roman" w:hAnsi="Times New Roman" w:cs="Times New Roman"/>
+          <w:sz w:val="28"/>
+          <w:szCs w:val="32"/>
+        </w:rPr>
+        <w:t xml:space="preserve"> войск – “Лягушки”. У них средние </w:t>
+      </w:r>
+      <w:proofErr w:type="spellStart"/>
+      <w:proofErr w:type="gramStart"/>
+      <w:r>
+        <w:rPr>
+          <w:rFonts w:ascii="Times New Roman" w:hAnsi="Times New Roman" w:cs="Times New Roman"/>
+          <w:sz w:val="28"/>
+          <w:szCs w:val="32"/>
+        </w:rPr>
+        <w:t>хп</w:t>
+      </w:r>
+      <w:proofErr w:type="spellEnd"/>
+      <w:proofErr w:type="gramEnd"/>
+      <w:r>
+        <w:rPr>
+          <w:rFonts w:ascii="Times New Roman" w:hAnsi="Times New Roman" w:cs="Times New Roman"/>
+          <w:sz w:val="28"/>
+          <w:szCs w:val="32"/>
+        </w:rPr>
+        <w:t xml:space="preserve"> и средняя скорость передвижения и так же 4 модификации. Третий </w:t>
+      </w:r>
+      <w:r>
+        <w:rPr>
+          <w:rFonts w:ascii="Times New Roman" w:hAnsi="Times New Roman" w:cs="Times New Roman"/>
+          <w:sz w:val="28"/>
+          <w:szCs w:val="32"/>
+        </w:rPr>
+        <w:t>род</w:t>
+      </w:r>
+      <w:r>
+        <w:rPr>
+          <w:rFonts w:ascii="Times New Roman" w:hAnsi="Times New Roman" w:cs="Times New Roman"/>
+          <w:sz w:val="28"/>
+          <w:szCs w:val="32"/>
+        </w:rPr>
+        <w:t xml:space="preserve"> войск – танки. Они сильно бронированные и имеют много </w:t>
+      </w:r>
+      <w:proofErr w:type="spellStart"/>
+      <w:r>
+        <w:rPr>
+          <w:rFonts w:ascii="Times New Roman" w:hAnsi="Times New Roman" w:cs="Times New Roman"/>
+          <w:sz w:val="28"/>
+          <w:szCs w:val="32"/>
+        </w:rPr>
+        <w:t>хп</w:t>
+      </w:r>
+      <w:proofErr w:type="spellEnd"/>
+      <w:r>
+        <w:rPr>
+          <w:rFonts w:ascii="Times New Roman" w:hAnsi="Times New Roman" w:cs="Times New Roman"/>
+          <w:sz w:val="28"/>
+          <w:szCs w:val="32"/>
+        </w:rPr>
+        <w:t>, но низкую скорость передвижения.</w:t>
+      </w:r>
+      <w:r>
+        <w:rPr>
+          <w:rFonts w:ascii="Times New Roman" w:hAnsi="Times New Roman" w:cs="Times New Roman"/>
+          <w:sz w:val="28"/>
+          <w:szCs w:val="32"/>
+        </w:rPr>
+        <w:t xml:space="preserve"> У них всего 2 уровня модификации.</w:t>
+      </w:r>
+      <w:r>
+        <w:rPr>
+          <w:rFonts w:ascii="Times New Roman" w:hAnsi="Times New Roman" w:cs="Times New Roman"/>
+          <w:sz w:val="28"/>
+          <w:szCs w:val="32"/>
+        </w:rPr>
+        <w:t xml:space="preserve"> И последний род войск </w:t>
+      </w:r>
+      <w:r>
+        <w:rPr>
+          <w:rFonts w:ascii="Times New Roman" w:hAnsi="Times New Roman" w:cs="Times New Roman"/>
+          <w:sz w:val="28"/>
+          <w:szCs w:val="32"/>
+        </w:rPr>
+        <w:t xml:space="preserve">– самолеты. У них средние </w:t>
+      </w:r>
+      <w:proofErr w:type="spellStart"/>
+      <w:r>
+        <w:rPr>
+          <w:rFonts w:ascii="Times New Roman" w:hAnsi="Times New Roman" w:cs="Times New Roman"/>
+          <w:sz w:val="28"/>
+          <w:szCs w:val="32"/>
+        </w:rPr>
+        <w:t>хп</w:t>
+      </w:r>
+      <w:proofErr w:type="spellEnd"/>
+      <w:r>
+        <w:rPr>
+          <w:rFonts w:ascii="Times New Roman" w:hAnsi="Times New Roman" w:cs="Times New Roman"/>
+          <w:sz w:val="28"/>
+          <w:szCs w:val="32"/>
+        </w:rPr>
+        <w:t>, летят они со средней скоростью, вдоль всей карты. Их могут сбить только пулеметы и ПВО орудия.</w:t>
+      </w:r>
+      <w:r>
+        <w:rPr>
+          <w:rFonts w:ascii="Times New Roman" w:hAnsi="Times New Roman" w:cs="Times New Roman"/>
+          <w:sz w:val="28"/>
+          <w:szCs w:val="32"/>
+        </w:rPr>
+        <w:t xml:space="preserve"> Как и танки имеют 2 уровня модификации.</w:t>
+      </w:r>
+      <w:r>
+        <w:rPr>
+          <w:rFonts w:ascii="Times New Roman" w:hAnsi="Times New Roman" w:cs="Times New Roman"/>
+          <w:sz w:val="28"/>
+          <w:szCs w:val="32"/>
+        </w:rPr>
+        <w:t xml:space="preserve"> Всего орудий 5 видов. Пулемет, малая пушка, ракетный комплекс, ПВО и большая пушка. Все турели имею по 3 уровня прокачки. Последняя прокачка ускоряет скорость перезарядки.</w:t>
+      </w:r>
+      <w:r>
+        <w:rPr>
+          <w:rFonts w:ascii="Times New Roman" w:hAnsi="Times New Roman" w:cs="Times New Roman"/>
+          <w:sz w:val="28"/>
+          <w:szCs w:val="32"/>
+        </w:rPr>
+        <w:t xml:space="preserve"> ПВО стреляет только по воздушным противникам.</w:t>
+      </w:r>
+      <w:r>
+        <w:rPr>
+          <w:rFonts w:ascii="Times New Roman" w:hAnsi="Times New Roman" w:cs="Times New Roman"/>
+          <w:sz w:val="28"/>
+          <w:szCs w:val="32"/>
+        </w:rPr>
+        <w:t xml:space="preserve"> </w:t>
+      </w:r>
+    </w:p>
+    <w:p>
+      <w:pPr>
+        <w:ind w:firstLine="708"/>
+        <w:rPr>
+          <w:rFonts w:ascii="Times New Roman" w:hAnsi="Times New Roman" w:cs="Times New Roman"/>
+          <w:sz w:val="28"/>
           <w:szCs w:val="32"/>
         </w:rPr>
       </w:pPr>
+      <w:r>
+        <w:rPr>
+          <w:rFonts w:ascii="Times New Roman" w:hAnsi="Times New Roman" w:cs="Times New Roman"/>
+          <w:sz w:val="28"/>
+          <w:szCs w:val="32"/>
+        </w:rPr>
+        <w:t xml:space="preserve">В программе есть меню, в котором можно зайти в настройки, почитать предысторию (нажав на вопрос) и выбрать уровень. В меню уровней отображается название уровня, его сложность, в скольких режимах вы прошли его (количеством звезд) и также есть возможность выбрать один из трех режимов для игры. Обычный, с фиксированным количеством жизней и волн. Бесконечный, в котором волны не кончатся, пока вы не проиграете. И есть еще режим </w:t>
+      </w:r>
+      <w:r>
+        <w:rPr>
+          <w:rFonts w:ascii="Times New Roman" w:hAnsi="Times New Roman" w:cs="Times New Roman"/>
+          <w:sz w:val="28"/>
+          <w:szCs w:val="32"/>
+          <w:lang w:val="en-US"/>
+        </w:rPr>
+        <w:t>Hardcore</w:t>
+      </w:r>
+      <w:r>
+        <w:rPr>
+          <w:rFonts w:ascii="Times New Roman" w:hAnsi="Times New Roman" w:cs="Times New Roman"/>
+          <w:sz w:val="28"/>
+          <w:szCs w:val="32"/>
+        </w:rPr>
+        <w:t>, в котором у вас всего одна жизнь.</w:t>
+      </w:r>
+    </w:p>
+    <w:p>
+      <w:pPr>
+        <w:ind w:firstLine="708"/>
+        <w:rPr>
+          <w:rFonts w:ascii="Times New Roman" w:hAnsi="Times New Roman" w:cs="Times New Roman"/>
+          <w:sz w:val="28"/>
+          <w:szCs w:val="32"/>
+        </w:rPr>
+      </w:pPr>
+      <w:r>
+        <w:rPr>
+          <w:rFonts w:ascii="Times New Roman" w:hAnsi="Times New Roman" w:cs="Times New Roman"/>
+          <w:sz w:val="28"/>
+          <w:szCs w:val="32"/>
+        </w:rPr>
+        <w:t>Карта считывается из соответствующего файла. В нем находятся все необходимые данные об уровне</w:t>
+      </w:r>
+      <w:r>
+        <w:rPr>
+          <w:rFonts w:ascii="Times New Roman" w:hAnsi="Times New Roman" w:cs="Times New Roman"/>
+          <w:sz w:val="28"/>
+          <w:szCs w:val="32"/>
+        </w:rPr>
+        <w:t>:</w:t>
+      </w:r>
+      <w:r>
+        <w:rPr>
+          <w:rFonts w:ascii="Times New Roman" w:hAnsi="Times New Roman" w:cs="Times New Roman"/>
+          <w:sz w:val="28"/>
+          <w:szCs w:val="32"/>
+        </w:rPr>
+        <w:t xml:space="preserve"> начальный капитал, количество жизней, коэффициент силы врагов, сама карта (цифры – это номера картинок, из которых она состоит), еще одно поле – декор на карте. Далее в файле</w:t>
+      </w:r>
+      <w:r>
+        <w:rPr>
+          <w:rFonts w:ascii="Times New Roman" w:hAnsi="Times New Roman" w:cs="Times New Roman"/>
+          <w:sz w:val="28"/>
+          <w:szCs w:val="32"/>
+        </w:rPr>
+        <w:t xml:space="preserve"> находится</w:t>
+      </w:r>
+      <w:r>
+        <w:rPr>
+          <w:rFonts w:ascii="Times New Roman" w:hAnsi="Times New Roman" w:cs="Times New Roman"/>
+          <w:sz w:val="28"/>
+          <w:szCs w:val="32"/>
+        </w:rPr>
+        <w:t xml:space="preserve"> инфор</w:t>
+      </w:r>
       <w:bookmarkStart w:id="0" w:name="_GoBack"/>
       <w:bookmarkEnd w:id="0"/>
+      <w:r>
+        <w:rPr>
+          <w:rFonts w:ascii="Times New Roman" w:hAnsi="Times New Roman" w:cs="Times New Roman"/>
+          <w:sz w:val="28"/>
+          <w:szCs w:val="32"/>
+        </w:rPr>
+        <w:t>мация о врагах</w:t>
+      </w:r>
+      <w:r>
+        <w:rPr>
+          <w:rFonts w:ascii="Times New Roman" w:hAnsi="Times New Roman" w:cs="Times New Roman"/>
+          <w:sz w:val="28"/>
+          <w:szCs w:val="32"/>
+        </w:rPr>
+        <w:t>:</w:t>
+      </w:r>
+      <w:r>
+        <w:rPr>
+          <w:rFonts w:ascii="Times New Roman" w:hAnsi="Times New Roman" w:cs="Times New Roman"/>
+          <w:sz w:val="28"/>
+          <w:szCs w:val="32"/>
+        </w:rPr>
+        <w:t xml:space="preserve"> их маршрут, описание волн и т.д.</w:t>
+      </w:r>
     </w:p>
     <w:sectPr>
       <w:pgSz w:w="11906" w:h="16838"/>

</xml_diff>